<commit_message>
this is my docker
</commit_message>
<xml_diff>
--- a/Docker link.docx
+++ b/Docker link.docx
@@ -12,9 +12,47 @@
         </w:r>
       </w:hyperlink>
     </w:p>
-    <w:p/>
     <w:p>
-      <w:hyperlink r:id="rId5" w:history="1">
+      <w:r>
+        <w:drawing>
+          <wp:inline distT="0" distB="0" distL="0" distR="0" wp14:anchorId="7AFAD87C" wp14:editId="41DBDA7F">
+            <wp:extent cx="5731510" cy="2949575"/>
+            <wp:effectExtent l="0" t="0" r="2540" b="3175"/>
+            <wp:docPr id="1055745819" name="Picture 1" descr="A screenshot of a computer program&#10;&#10;Description automatically generated"/>
+            <wp:cNvGraphicFramePr>
+              <a:graphicFrameLocks xmlns:a="http://schemas.openxmlformats.org/drawingml/2006/main" noChangeAspect="1"/>
+            </wp:cNvGraphicFramePr>
+            <a:graphic xmlns:a="http://schemas.openxmlformats.org/drawingml/2006/main">
+              <a:graphicData uri="http://schemas.openxmlformats.org/drawingml/2006/picture">
+                <pic:pic xmlns:pic="http://schemas.openxmlformats.org/drawingml/2006/picture">
+                  <pic:nvPicPr>
+                    <pic:cNvPr id="1055745819" name="Picture 1" descr="A screenshot of a computer program&#10;&#10;Description automatically generated"/>
+                    <pic:cNvPicPr/>
+                  </pic:nvPicPr>
+                  <pic:blipFill>
+                    <a:blip r:embed="rId5"/>
+                    <a:stretch>
+                      <a:fillRect/>
+                    </a:stretch>
+                  </pic:blipFill>
+                  <pic:spPr>
+                    <a:xfrm>
+                      <a:off x="0" y="0"/>
+                      <a:ext cx="5731510" cy="2949575"/>
+                    </a:xfrm>
+                    <a:prstGeom prst="rect">
+                      <a:avLst/>
+                    </a:prstGeom>
+                  </pic:spPr>
+                </pic:pic>
+              </a:graphicData>
+            </a:graphic>
+          </wp:inline>
+        </w:drawing>
+      </w:r>
+    </w:p>
+    <w:p>
+      <w:hyperlink r:id="rId6" w:history="1">
         <w:r>
           <w:rPr>
             <w:rStyle w:val="Hyperlink"/>
@@ -23,6 +61,165 @@
         </w:r>
       </w:hyperlink>
     </w:p>
+    <w:p>
+      <w:r>
+        <w:drawing>
+          <wp:inline distT="0" distB="0" distL="0" distR="0" wp14:anchorId="62C396BE" wp14:editId="47C52836">
+            <wp:extent cx="5731510" cy="1439545"/>
+            <wp:effectExtent l="0" t="0" r="2540" b="8255"/>
+            <wp:docPr id="779207148" name="Picture 1" descr="A screen shot of a computer&#10;&#10;Description automatically generated"/>
+            <wp:cNvGraphicFramePr>
+              <a:graphicFrameLocks xmlns:a="http://schemas.openxmlformats.org/drawingml/2006/main" noChangeAspect="1"/>
+            </wp:cNvGraphicFramePr>
+            <a:graphic xmlns:a="http://schemas.openxmlformats.org/drawingml/2006/main">
+              <a:graphicData uri="http://schemas.openxmlformats.org/drawingml/2006/picture">
+                <pic:pic xmlns:pic="http://schemas.openxmlformats.org/drawingml/2006/picture">
+                  <pic:nvPicPr>
+                    <pic:cNvPr id="779207148" name="Picture 1" descr="A screen shot of a computer&#10;&#10;Description automatically generated"/>
+                    <pic:cNvPicPr/>
+                  </pic:nvPicPr>
+                  <pic:blipFill>
+                    <a:blip r:embed="rId7"/>
+                    <a:stretch>
+                      <a:fillRect/>
+                    </a:stretch>
+                  </pic:blipFill>
+                  <pic:spPr>
+                    <a:xfrm>
+                      <a:off x="0" y="0"/>
+                      <a:ext cx="5731510" cy="1439545"/>
+                    </a:xfrm>
+                    <a:prstGeom prst="rect">
+                      <a:avLst/>
+                    </a:prstGeom>
+                  </pic:spPr>
+                </pic:pic>
+              </a:graphicData>
+            </a:graphic>
+          </wp:inline>
+        </w:drawing>
+      </w:r>
+    </w:p>
+    <w:p>
+      <w:r>
+        <w:drawing>
+          <wp:inline distT="0" distB="0" distL="0" distR="0" wp14:anchorId="527D5B78" wp14:editId="42D079FD">
+            <wp:extent cx="5731510" cy="1567815"/>
+            <wp:effectExtent l="0" t="0" r="2540" b="0"/>
+            <wp:docPr id="808625169" name="Picture 1" descr="A computer screen shot of a black screen&#10;&#10;Description automatically generated"/>
+            <wp:cNvGraphicFramePr>
+              <a:graphicFrameLocks xmlns:a="http://schemas.openxmlformats.org/drawingml/2006/main" noChangeAspect="1"/>
+            </wp:cNvGraphicFramePr>
+            <a:graphic xmlns:a="http://schemas.openxmlformats.org/drawingml/2006/main">
+              <a:graphicData uri="http://schemas.openxmlformats.org/drawingml/2006/picture">
+                <pic:pic xmlns:pic="http://schemas.openxmlformats.org/drawingml/2006/picture">
+                  <pic:nvPicPr>
+                    <pic:cNvPr id="808625169" name="Picture 1" descr="A computer screen shot of a black screen&#10;&#10;Description automatically generated"/>
+                    <pic:cNvPicPr/>
+                  </pic:nvPicPr>
+                  <pic:blipFill>
+                    <a:blip r:embed="rId8"/>
+                    <a:stretch>
+                      <a:fillRect/>
+                    </a:stretch>
+                  </pic:blipFill>
+                  <pic:spPr>
+                    <a:xfrm>
+                      <a:off x="0" y="0"/>
+                      <a:ext cx="5731510" cy="1567815"/>
+                    </a:xfrm>
+                    <a:prstGeom prst="rect">
+                      <a:avLst/>
+                    </a:prstGeom>
+                  </pic:spPr>
+                </pic:pic>
+              </a:graphicData>
+            </a:graphic>
+          </wp:inline>
+        </w:drawing>
+      </w:r>
+    </w:p>
+    <w:p>
+      <w:r>
+        <w:drawing>
+          <wp:inline distT="0" distB="0" distL="0" distR="0" wp14:anchorId="059B47EE" wp14:editId="057F7412">
+            <wp:extent cx="5731510" cy="919480"/>
+            <wp:effectExtent l="0" t="0" r="2540" b="0"/>
+            <wp:docPr id="986301196" name="Picture 1" descr="A computer screen with white text&#10;&#10;Description automatically generated"/>
+            <wp:cNvGraphicFramePr>
+              <a:graphicFrameLocks xmlns:a="http://schemas.openxmlformats.org/drawingml/2006/main" noChangeAspect="1"/>
+            </wp:cNvGraphicFramePr>
+            <a:graphic xmlns:a="http://schemas.openxmlformats.org/drawingml/2006/main">
+              <a:graphicData uri="http://schemas.openxmlformats.org/drawingml/2006/picture">
+                <pic:pic xmlns:pic="http://schemas.openxmlformats.org/drawingml/2006/picture">
+                  <pic:nvPicPr>
+                    <pic:cNvPr id="986301196" name="Picture 1" descr="A computer screen with white text&#10;&#10;Description automatically generated"/>
+                    <pic:cNvPicPr/>
+                  </pic:nvPicPr>
+                  <pic:blipFill>
+                    <a:blip r:embed="rId9"/>
+                    <a:stretch>
+                      <a:fillRect/>
+                    </a:stretch>
+                  </pic:blipFill>
+                  <pic:spPr>
+                    <a:xfrm>
+                      <a:off x="0" y="0"/>
+                      <a:ext cx="5731510" cy="919480"/>
+                    </a:xfrm>
+                    <a:prstGeom prst="rect">
+                      <a:avLst/>
+                    </a:prstGeom>
+                  </pic:spPr>
+                </pic:pic>
+              </a:graphicData>
+            </a:graphic>
+          </wp:inline>
+        </w:drawing>
+      </w:r>
+    </w:p>
+    <w:p/>
+    <w:p>
+      <w:r>
+        <w:lastRenderedPageBreak/>
+        <w:drawing>
+          <wp:inline distT="0" distB="0" distL="0" distR="0" wp14:anchorId="01837EA8" wp14:editId="5E80961D">
+            <wp:extent cx="5731510" cy="1086485"/>
+            <wp:effectExtent l="0" t="0" r="2540" b="0"/>
+            <wp:docPr id="2044592379" name="Picture 1" descr="A screenshot of a computer&#10;&#10;Description automatically generated"/>
+            <wp:cNvGraphicFramePr>
+              <a:graphicFrameLocks xmlns:a="http://schemas.openxmlformats.org/drawingml/2006/main" noChangeAspect="1"/>
+            </wp:cNvGraphicFramePr>
+            <a:graphic xmlns:a="http://schemas.openxmlformats.org/drawingml/2006/main">
+              <a:graphicData uri="http://schemas.openxmlformats.org/drawingml/2006/picture">
+                <pic:pic xmlns:pic="http://schemas.openxmlformats.org/drawingml/2006/picture">
+                  <pic:nvPicPr>
+                    <pic:cNvPr id="2044592379" name="Picture 1" descr="A screenshot of a computer&#10;&#10;Description automatically generated"/>
+                    <pic:cNvPicPr/>
+                  </pic:nvPicPr>
+                  <pic:blipFill>
+                    <a:blip r:embed="rId10"/>
+                    <a:stretch>
+                      <a:fillRect/>
+                    </a:stretch>
+                  </pic:blipFill>
+                  <pic:spPr>
+                    <a:xfrm>
+                      <a:off x="0" y="0"/>
+                      <a:ext cx="5731510" cy="1086485"/>
+                    </a:xfrm>
+                    <a:prstGeom prst="rect">
+                      <a:avLst/>
+                    </a:prstGeom>
+                  </pic:spPr>
+                </pic:pic>
+              </a:graphicData>
+            </a:graphic>
+          </wp:inline>
+        </w:drawing>
+      </w:r>
+    </w:p>
+    <w:p/>
     <w:p/>
     <w:sectPr>
       <w:pgSz w:w="11906" w:h="16838"/>

</xml_diff>